<commit_message>
Modification est amélioration pour soutenance P4
</commit_message>
<xml_diff>
--- a/Architecture MVC.docx
+++ b/Architecture MVC.docx
@@ -80,13 +80,7 @@
         <w:sym w:font="Wingdings" w:char="F0E0"/>
       </w:r>
       <w:r>
-        <w:t xml:space="preserve"> /</w:t>
-      </w:r>
-      <w:r>
-        <w:t>Modules</w:t>
-      </w:r>
-      <w:r>
-        <w:t> ;</w:t>
+        <w:t xml:space="preserve"> /Modules ;</w:t>
       </w:r>
     </w:p>
     <w:p>
@@ -181,26 +175,59 @@
         <w:t xml:space="preserve">Ajouter contrainte une clé étrangère </w:t>
       </w:r>
       <w:r>
-        <w:t xml:space="preserve">( </w:t>
+        <w:t>( Fait ça fonctionne )</w:t>
+      </w:r>
+    </w:p>
+    <w:p/>
+    <w:p>
+      <w:r>
+        <w:t>Html</w:t>
+      </w:r>
+      <w:r>
+        <w:t>5</w:t>
+      </w:r>
+      <w:r>
+        <w:t xml:space="preserve"> up</w:t>
+      </w:r>
+    </w:p>
+    <w:p/>
+    <w:p/>
+    <w:p>
+      <w:r>
+        <w:t>Contact</w:t>
+      </w:r>
+    </w:p>
+    <w:p/>
+    <w:p>
+      <w:r>
+        <w:t xml:space="preserve">Deconnection aparait </w:t>
+      </w:r>
+      <w:r>
+        <w:t>que une fois que on est connecter</w:t>
+      </w:r>
+    </w:p>
+    <w:p/>
+    <w:p>
+      <w:r>
+        <w:t>Administration</w:t>
+      </w:r>
+    </w:p>
+    <w:p>
+      <w:r>
+        <w:lastRenderedPageBreak/>
+        <w:t>Commentaire sur chaque fonction méthode</w:t>
+      </w:r>
+    </w:p>
+    <w:p/>
+    <w:p>
+      <w:r>
+        <w:t>Design accueil article</w:t>
       </w:r>
       <w:bookmarkStart w:id="0" w:name="_GoBack"/>
       <w:bookmarkEnd w:id="0"/>
-      <w:r>
-        <w:t>Fait ça fonctionne )</w:t>
-      </w:r>
-    </w:p>
-    <w:p/>
-    <w:p>
-      <w:r>
-        <w:t>Html</w:t>
-      </w:r>
-      <w:r>
-        <w:t>5</w:t>
-      </w:r>
-      <w:r>
-        <w:t xml:space="preserve"> up</w:t>
-      </w:r>
-    </w:p>
+    </w:p>
+    <w:p/>
+    <w:p/>
     <w:p/>
     <w:p/>
     <w:sectPr>

</xml_diff>